<commit_message>
Har åbenbart ændret på witts sidste commit. har revertet så hans "Cache" ændringer kommer med. +Begyndt på opnåede erfaringer
</commit_message>
<xml_diff>
--- a/Rapport og projektdokumentation/Rapport/15.3) Opnåede erfaringer (Mathias Ø).docx
+++ b/Rapport og projektdokumentation/Rapport/15.3) Opnåede erfaringer (Mathias Ø).docx
@@ -4,41 +4,88 @@
   <w:body>
     <w:p>
       <w:pPr>
-        <w:pStyle w:val="Overskrift2"/>
+        <w:pStyle w:val="Heading2"/>
       </w:pPr>
+      <w:bookmarkStart w:id="0" w:name="_GoBack"/>
       <w:r>
         <w:t>Individuelle opnåede erfaringer og konklusioner</w:t>
       </w:r>
     </w:p>
     <w:p>
       <w:pPr>
-        <w:pStyle w:val="Overskrift3"/>
-        <w:rPr>
-          <w:lang w:val="en-US"/>
-        </w:rPr>
+        <w:pStyle w:val="Heading3"/>
       </w:pPr>
       <w:r>
-        <w:rPr>
-          <w:lang w:val="en-US"/>
-        </w:rPr>
-        <w:t>Navn</w:t>
+        <w:t>Mathias Schmidt Østergaard</w:t>
       </w:r>
     </w:p>
     <w:p>
-      <w:pPr>
-        <w:rPr>
-          <w:lang w:val="en-US"/>
-        </w:rPr>
-      </w:pPr>
-      <w:bookmarkStart w:id="0" w:name="_GoBack"/>
-      <w:bookmarkEnd w:id="0"/>
+      <w:r>
+        <w:t xml:space="preserve">Dette projekt har været det mest relevante for mig i løbet af min studietid. Opgaven har været meget fri hvilket har givet mig god mulighed for at lave noget forskelligt. Lige fra en WPF-applikation hvor </w:t>
+      </w:r>
+      <w:proofErr w:type="spellStart"/>
+      <w:r>
+        <w:t>xaml</w:t>
+      </w:r>
+      <w:proofErr w:type="spellEnd"/>
+      <w:r>
+        <w:t xml:space="preserve"> og C# har været i førersædet til en webapplikation hvor html og C# blev blandet godt sammen. Selvfølgelig er det, ligesom de tidligere projekter, en læringsproces hvor vi hele tiden er blevet klogere på hvordan projektet skulle laves. </w:t>
+      </w:r>
     </w:p>
     <w:p>
+      <w:r>
+        <w:t xml:space="preserve">Gruppearbejdet er gået rigtig godt. Vha. SCRUM værktøjet på vores redmine </w:t>
+      </w:r>
+      <w:proofErr w:type="spellStart"/>
+      <w:r>
+        <w:t>wiki</w:t>
+      </w:r>
+      <w:proofErr w:type="spellEnd"/>
+      <w:r>
+        <w:t xml:space="preserve"> har jeg ikke været i tvivl om hvad jeg skulle lave på noget tidspunkt</w:t>
+      </w:r>
+      <w:r>
+        <w:t xml:space="preserve">. Kommunikationen i gruppen har primært foregået over </w:t>
+      </w:r>
+      <w:proofErr w:type="spellStart"/>
+      <w:r>
+        <w:t>Facebook</w:t>
+      </w:r>
+      <w:proofErr w:type="spellEnd"/>
+      <w:r>
+        <w:t xml:space="preserve"> eller i en dialog til møderne, hvilket har fungeret rigtig godt. Der har fra tid til anden også være en smule </w:t>
+      </w:r>
+      <w:proofErr w:type="spellStart"/>
+      <w:r>
+        <w:t>useriøsitet</w:t>
+      </w:r>
+      <w:proofErr w:type="spellEnd"/>
+      <w:r>
+        <w:t>, men dette er ikke noget der har været et problem for mig eller arbejdet i gruppen.</w:t>
+      </w:r>
+    </w:p>
+    <w:p>
+      <w:r>
+        <w:t xml:space="preserve">Hvis jeg skal sætte fingeren på noget der måske kunne forbedres, så ville det nok være på et enkelt område. Nemlig databasen. Mathis har klaret denne opgave meget godt, men vi andre har også været meget afhængige af hans arbejde. Skulle dette projekt laves på ny skulle vi nok have haft en enkelt mand eller to på denne opgave også. Jeg har selv været på mange forskellige opgaver i de forskellige lag i projektet, hvilket har været </w:t>
+      </w:r>
+      <w:r>
+        <w:t>fedt at prøve lidt af det hele.</w:t>
+      </w:r>
+    </w:p>
+    <w:p>
+      <w:r>
+        <w:t>Alt i alt er jeg tilfreds med min egen præstation,</w:t>
+      </w:r>
+      <w:r>
+        <w:t xml:space="preserve"> og mener vi har haft et godt gruppearbejde.</w:t>
+      </w:r>
+    </w:p>
+    <w:p/>
+    <w:p/>
+    <w:bookmarkEnd w:id="0"/>
+    <w:p>
       <w:pPr>
-        <w:pStyle w:val="Overskrift3"/>
-        <w:rPr>
-          <w:lang w:val="en-US"/>
-        </w:rPr>
+        <w:pStyle w:val="Heading3"/>
       </w:pPr>
     </w:p>
     <w:sectPr>
@@ -445,11 +492,11 @@
     <w:name w:val="Normal"/>
     <w:qFormat/>
   </w:style>
-  <w:style w:type="paragraph" w:styleId="Overskrift1">
+  <w:style w:type="paragraph" w:styleId="Heading1">
     <w:name w:val="heading 1"/>
     <w:basedOn w:val="Normal"/>
     <w:next w:val="Normal"/>
-    <w:link w:val="Overskrift1Tegn"/>
+    <w:link w:val="Heading1Char"/>
     <w:uiPriority w:val="9"/>
     <w:qFormat/>
     <w:rsid w:val="00F31E87"/>
@@ -466,11 +513,11 @@
       <w:szCs w:val="32"/>
     </w:rPr>
   </w:style>
-  <w:style w:type="paragraph" w:styleId="Overskrift2">
+  <w:style w:type="paragraph" w:styleId="Heading2">
     <w:name w:val="heading 2"/>
     <w:basedOn w:val="Normal"/>
     <w:next w:val="Normal"/>
-    <w:link w:val="Overskrift2Tegn"/>
+    <w:link w:val="Heading2Char"/>
     <w:uiPriority w:val="9"/>
     <w:unhideWhenUsed/>
     <w:qFormat/>
@@ -490,11 +537,11 @@
       <w:szCs w:val="26"/>
     </w:rPr>
   </w:style>
-  <w:style w:type="paragraph" w:styleId="Overskrift3">
+  <w:style w:type="paragraph" w:styleId="Heading3">
     <w:name w:val="heading 3"/>
     <w:basedOn w:val="Normal"/>
     <w:next w:val="Normal"/>
-    <w:link w:val="Overskrift3Tegn"/>
+    <w:link w:val="Heading3Char"/>
     <w:uiPriority w:val="9"/>
     <w:unhideWhenUsed/>
     <w:qFormat/>
@@ -512,13 +559,13 @@
       <w:color w:val="5B9BD5" w:themeColor="accent1"/>
     </w:rPr>
   </w:style>
-  <w:style w:type="character" w:default="1" w:styleId="Standardskrifttypeiafsnit">
+  <w:style w:type="character" w:default="1" w:styleId="DefaultParagraphFont">
     <w:name w:val="Default Paragraph Font"/>
     <w:uiPriority w:val="1"/>
     <w:semiHidden/>
     <w:unhideWhenUsed/>
   </w:style>
-  <w:style w:type="table" w:default="1" w:styleId="Tabel-Normal">
+  <w:style w:type="table" w:default="1" w:styleId="TableNormal">
     <w:name w:val="Normal Table"/>
     <w:uiPriority w:val="99"/>
     <w:semiHidden/>
@@ -533,16 +580,16 @@
       </w:tblCellMar>
     </w:tblPr>
   </w:style>
-  <w:style w:type="numbering" w:default="1" w:styleId="Ingenoversigt">
+  <w:style w:type="numbering" w:default="1" w:styleId="NoList">
     <w:name w:val="No List"/>
     <w:uiPriority w:val="99"/>
     <w:semiHidden/>
     <w:unhideWhenUsed/>
   </w:style>
-  <w:style w:type="character" w:customStyle="1" w:styleId="Overskrift1Tegn">
-    <w:name w:val="Overskrift 1 Tegn"/>
-    <w:basedOn w:val="Standardskrifttypeiafsnit"/>
-    <w:link w:val="Overskrift1"/>
+  <w:style w:type="character" w:customStyle="1" w:styleId="Heading1Char">
+    <w:name w:val="Heading 1 Char"/>
+    <w:basedOn w:val="DefaultParagraphFont"/>
+    <w:link w:val="Heading1"/>
     <w:uiPriority w:val="9"/>
     <w:rsid w:val="00F31E87"/>
     <w:rPr>
@@ -552,10 +599,10 @@
       <w:szCs w:val="32"/>
     </w:rPr>
   </w:style>
-  <w:style w:type="character" w:customStyle="1" w:styleId="Overskrift2Tegn">
-    <w:name w:val="Overskrift 2 Tegn"/>
-    <w:basedOn w:val="Standardskrifttypeiafsnit"/>
-    <w:link w:val="Overskrift2"/>
+  <w:style w:type="character" w:customStyle="1" w:styleId="Heading2Char">
+    <w:name w:val="Heading 2 Char"/>
+    <w:basedOn w:val="DefaultParagraphFont"/>
+    <w:link w:val="Heading2"/>
     <w:uiPriority w:val="9"/>
     <w:rsid w:val="00A91D80"/>
     <w:rPr>
@@ -567,10 +614,10 @@
       <w:szCs w:val="26"/>
     </w:rPr>
   </w:style>
-  <w:style w:type="character" w:customStyle="1" w:styleId="Overskrift3Tegn">
-    <w:name w:val="Overskrift 3 Tegn"/>
-    <w:basedOn w:val="Standardskrifttypeiafsnit"/>
-    <w:link w:val="Overskrift3"/>
+  <w:style w:type="character" w:customStyle="1" w:styleId="Heading3Char">
+    <w:name w:val="Heading 3 Char"/>
+    <w:basedOn w:val="DefaultParagraphFont"/>
+    <w:link w:val="Heading3"/>
     <w:uiPriority w:val="9"/>
     <w:rsid w:val="00A91D80"/>
     <w:rPr>

</xml_diff>